<commit_message>
filled out journal, added log file
</commit_message>
<xml_diff>
--- a/DLC_journal/Journal_Template.docx
+++ b/DLC_journal/Journal_Template.docx
@@ -8,19 +8,104 @@
         <w:textAlignment w:val="baseline"/>
         <w:rPr>
           <w:rFonts w:ascii="Georgia" w:eastAsia="Times New Roman" w:hAnsi="Georgia" w:cs="Times New Roman"/>
-          <w:color w:val="000000"/>
-          <w:sz w:val="24"/>
-          <w:szCs w:val="24"/>
-        </w:rPr>
-      </w:pPr>
-      <w:r>
-        <w:rPr>
-          <w:rFonts w:ascii="Georgia" w:eastAsia="Times New Roman" w:hAnsi="Georgia" w:cs="Times New Roman"/>
-          <w:color w:val="000000"/>
-          <w:sz w:val="24"/>
-          <w:szCs w:val="24"/>
-        </w:rPr>
-        <w:t>Project Description:</w:t>
+          <w:i/>
+          <w:color w:val="000000"/>
+          <w:sz w:val="24"/>
+          <w:szCs w:val="24"/>
+        </w:rPr>
+      </w:pPr>
+      <w:bookmarkStart w:id="0" w:name="_GoBack"/>
+      <w:r>
+        <w:rPr>
+          <w:rFonts w:ascii="Georgia" w:eastAsia="Times New Roman" w:hAnsi="Georgia" w:cs="Times New Roman"/>
+          <w:i/>
+          <w:color w:val="000000"/>
+          <w:sz w:val="24"/>
+          <w:szCs w:val="24"/>
+        </w:rPr>
+        <w:t>Title:</w:t>
+      </w:r>
+    </w:p>
+    <w:p>
+      <w:pPr>
+        <w:spacing w:after="0" w:line="240" w:lineRule="auto"/>
+        <w:textAlignment w:val="baseline"/>
+        <w:rPr>
+          <w:rFonts w:ascii="Georgia" w:eastAsia="Times New Roman" w:hAnsi="Georgia" w:cs="Times New Roman"/>
+          <w:i/>
+          <w:color w:val="000000"/>
+          <w:sz w:val="24"/>
+          <w:szCs w:val="24"/>
+        </w:rPr>
+      </w:pPr>
+      <w:r>
+        <w:rPr>
+          <w:rFonts w:ascii="Georgia" w:eastAsia="Times New Roman" w:hAnsi="Georgia" w:cs="Times New Roman"/>
+          <w:i/>
+          <w:color w:val="000000"/>
+          <w:sz w:val="24"/>
+          <w:szCs w:val="24"/>
+        </w:rPr>
+        <w:t>Description:</w:t>
+      </w:r>
+    </w:p>
+    <w:p>
+      <w:pPr>
+        <w:spacing w:after="0" w:line="240" w:lineRule="auto"/>
+        <w:textAlignment w:val="baseline"/>
+        <w:rPr>
+          <w:rFonts w:ascii="Georgia" w:eastAsia="Times New Roman" w:hAnsi="Georgia" w:cs="Times New Roman"/>
+          <w:i/>
+          <w:color w:val="000000"/>
+          <w:sz w:val="24"/>
+          <w:szCs w:val="24"/>
+        </w:rPr>
+      </w:pPr>
+      <w:r>
+        <w:rPr>
+          <w:rFonts w:ascii="Georgia" w:eastAsia="Times New Roman" w:hAnsi="Georgia" w:cs="Times New Roman"/>
+          <w:i/>
+          <w:color w:val="000000"/>
+          <w:sz w:val="24"/>
+          <w:szCs w:val="24"/>
+        </w:rPr>
+        <w:t>Log File:</w:t>
+      </w:r>
+    </w:p>
+    <w:p>
+      <w:pPr>
+        <w:spacing w:after="0" w:line="240" w:lineRule="auto"/>
+        <w:textAlignment w:val="baseline"/>
+        <w:rPr>
+          <w:rFonts w:ascii="Georgia" w:eastAsia="Times New Roman" w:hAnsi="Georgia" w:cs="Times New Roman"/>
+          <w:i/>
+          <w:color w:val="000000"/>
+          <w:sz w:val="24"/>
+          <w:szCs w:val="24"/>
+        </w:rPr>
+      </w:pPr>
+    </w:p>
+    <w:p>
+      <w:pPr>
+        <w:spacing w:after="0" w:line="240" w:lineRule="auto"/>
+        <w:textAlignment w:val="baseline"/>
+        <w:rPr>
+          <w:rFonts w:ascii="Georgia" w:eastAsia="Times New Roman" w:hAnsi="Georgia" w:cs="Times New Roman"/>
+          <w:i/>
+          <w:color w:val="000000"/>
+          <w:sz w:val="24"/>
+          <w:szCs w:val="24"/>
+        </w:rPr>
+      </w:pPr>
+      <w:r>
+        <w:rPr>
+          <w:rFonts w:ascii="Georgia" w:eastAsia="Times New Roman" w:hAnsi="Georgia" w:cs="Times New Roman"/>
+          <w:i/>
+          <w:color w:val="000000"/>
+          <w:sz w:val="24"/>
+          <w:szCs w:val="24"/>
+        </w:rPr>
+        <w:t>Date:</w:t>
       </w:r>
     </w:p>
     <w:p>
@@ -34,14 +119,16 @@
         <w:textAlignment w:val="baseline"/>
         <w:rPr>
           <w:rFonts w:ascii="Georgia" w:eastAsia="Times New Roman" w:hAnsi="Georgia" w:cs="Times New Roman"/>
-          <w:color w:val="000000"/>
-          <w:sz w:val="24"/>
-          <w:szCs w:val="24"/>
-        </w:rPr>
-      </w:pPr>
-      <w:r>
-        <w:rPr>
-          <w:rFonts w:ascii="Georgia" w:eastAsia="Times New Roman" w:hAnsi="Georgia" w:cs="Times New Roman"/>
+          <w:i/>
+          <w:color w:val="000000"/>
+          <w:sz w:val="24"/>
+          <w:szCs w:val="24"/>
+        </w:rPr>
+      </w:pPr>
+      <w:r>
+        <w:rPr>
+          <w:rFonts w:ascii="Georgia" w:eastAsia="Times New Roman" w:hAnsi="Georgia" w:cs="Times New Roman"/>
+          <w:i/>
           <w:color w:val="000000"/>
           <w:sz w:val="24"/>
           <w:szCs w:val="24"/>
@@ -60,14 +147,16 @@
         <w:textAlignment w:val="baseline"/>
         <w:rPr>
           <w:rFonts w:ascii="Georgia" w:eastAsia="Times New Roman" w:hAnsi="Georgia" w:cs="Times New Roman"/>
-          <w:color w:val="000000"/>
-          <w:sz w:val="24"/>
-          <w:szCs w:val="24"/>
-        </w:rPr>
-      </w:pPr>
-      <w:r>
-        <w:rPr>
-          <w:rFonts w:ascii="Georgia" w:eastAsia="Times New Roman" w:hAnsi="Georgia" w:cs="Times New Roman"/>
+          <w:i/>
+          <w:color w:val="000000"/>
+          <w:sz w:val="24"/>
+          <w:szCs w:val="24"/>
+        </w:rPr>
+      </w:pPr>
+      <w:r>
+        <w:rPr>
+          <w:rFonts w:ascii="Georgia" w:eastAsia="Times New Roman" w:hAnsi="Georgia" w:cs="Times New Roman"/>
+          <w:i/>
           <w:color w:val="000000"/>
           <w:sz w:val="24"/>
           <w:szCs w:val="24"/>
@@ -86,20 +175,32 @@
         <w:textAlignment w:val="baseline"/>
         <w:rPr>
           <w:rFonts w:ascii="Georgia" w:eastAsia="Times New Roman" w:hAnsi="Georgia" w:cs="Times New Roman"/>
-          <w:color w:val="000000"/>
-          <w:sz w:val="24"/>
-          <w:szCs w:val="24"/>
-        </w:rPr>
-      </w:pPr>
-      <w:r>
-        <w:rPr>
-          <w:rFonts w:ascii="Georgia" w:eastAsia="Times New Roman" w:hAnsi="Georgia" w:cs="Times New Roman"/>
+          <w:i/>
+          <w:color w:val="000000"/>
+          <w:sz w:val="24"/>
+          <w:szCs w:val="24"/>
+        </w:rPr>
+      </w:pPr>
+      <w:r>
+        <w:rPr>
+          <w:rFonts w:ascii="Georgia" w:eastAsia="Times New Roman" w:hAnsi="Georgia" w:cs="Times New Roman"/>
+          <w:i/>
           <w:color w:val="000000"/>
           <w:sz w:val="24"/>
           <w:szCs w:val="24"/>
         </w:rPr>
         <w:t>Function Call</w:t>
       </w:r>
+      <w:r>
+        <w:rPr>
+          <w:rFonts w:ascii="Georgia" w:eastAsia="Times New Roman" w:hAnsi="Georgia" w:cs="Times New Roman"/>
+          <w:i/>
+          <w:color w:val="000000"/>
+          <w:sz w:val="24"/>
+          <w:szCs w:val="24"/>
+        </w:rPr>
+        <w:t>:</w:t>
+      </w:r>
     </w:p>
     <w:p>
       <w:pPr>
@@ -112,14 +213,16 @@
         <w:textAlignment w:val="baseline"/>
         <w:rPr>
           <w:rFonts w:ascii="Georgia" w:eastAsia="Times New Roman" w:hAnsi="Georgia" w:cs="Times New Roman"/>
-          <w:color w:val="000000"/>
-          <w:sz w:val="24"/>
-          <w:szCs w:val="24"/>
-        </w:rPr>
-      </w:pPr>
-      <w:r>
-        <w:rPr>
-          <w:rFonts w:ascii="Georgia" w:eastAsia="Times New Roman" w:hAnsi="Georgia" w:cs="Times New Roman"/>
+          <w:i/>
+          <w:color w:val="000000"/>
+          <w:sz w:val="24"/>
+          <w:szCs w:val="24"/>
+        </w:rPr>
+      </w:pPr>
+      <w:r>
+        <w:rPr>
+          <w:rFonts w:ascii="Georgia" w:eastAsia="Times New Roman" w:hAnsi="Georgia" w:cs="Times New Roman"/>
+          <w:i/>
           <w:color w:val="000000"/>
           <w:sz w:val="24"/>
           <w:szCs w:val="24"/>
@@ -138,14 +241,16 @@
         <w:textAlignment w:val="baseline"/>
         <w:rPr>
           <w:rFonts w:ascii="Georgia" w:eastAsia="Times New Roman" w:hAnsi="Georgia" w:cs="Times New Roman"/>
-          <w:color w:val="000000"/>
-          <w:sz w:val="24"/>
-          <w:szCs w:val="24"/>
-        </w:rPr>
-      </w:pPr>
-      <w:r>
-        <w:rPr>
-          <w:rFonts w:ascii="Georgia" w:eastAsia="Times New Roman" w:hAnsi="Georgia" w:cs="Times New Roman"/>
+          <w:i/>
+          <w:color w:val="000000"/>
+          <w:sz w:val="24"/>
+          <w:szCs w:val="24"/>
+        </w:rPr>
+      </w:pPr>
+      <w:r>
+        <w:rPr>
+          <w:rFonts w:ascii="Georgia" w:eastAsia="Times New Roman" w:hAnsi="Georgia" w:cs="Times New Roman"/>
+          <w:i/>
           <w:color w:val="000000"/>
           <w:sz w:val="24"/>
           <w:szCs w:val="24"/>
@@ -157,6 +262,34 @@
       <w:pPr>
         <w:pStyle w:val="ListParagraph"/>
         <w:numPr>
+          <w:ilvl w:val="0"/>
+          <w:numId w:val="6"/>
+        </w:numPr>
+        <w:spacing w:after="0" w:line="240" w:lineRule="auto"/>
+        <w:textAlignment w:val="baseline"/>
+        <w:rPr>
+          <w:rFonts w:ascii="Georgia" w:eastAsia="Times New Roman" w:hAnsi="Georgia" w:cs="Times New Roman"/>
+          <w:i/>
+          <w:color w:val="000000"/>
+          <w:sz w:val="24"/>
+          <w:szCs w:val="24"/>
+        </w:rPr>
+      </w:pPr>
+      <w:r>
+        <w:rPr>
+          <w:rFonts w:ascii="Georgia" w:eastAsia="Times New Roman" w:hAnsi="Georgia" w:cs="Times New Roman"/>
+          <w:i/>
+          <w:color w:val="000000"/>
+          <w:sz w:val="24"/>
+          <w:szCs w:val="24"/>
+        </w:rPr>
+        <w:t>Frame Labeling:</w:t>
+      </w:r>
+    </w:p>
+    <w:p>
+      <w:pPr>
+        <w:pStyle w:val="ListParagraph"/>
+        <w:numPr>
           <w:ilvl w:val="1"/>
           <w:numId w:val="6"/>
         </w:numPr>
@@ -164,29 +297,732 @@
         <w:textAlignment w:val="baseline"/>
         <w:rPr>
           <w:rFonts w:ascii="Georgia" w:eastAsia="Times New Roman" w:hAnsi="Georgia" w:cs="Times New Roman"/>
-          <w:color w:val="000000"/>
-          <w:sz w:val="24"/>
-          <w:szCs w:val="24"/>
-        </w:rPr>
-      </w:pPr>
-      <w:r>
-        <w:rPr>
-          <w:rFonts w:ascii="Georgia" w:eastAsia="Times New Roman" w:hAnsi="Georgia" w:cs="Times New Roman"/>
+          <w:i/>
+          <w:color w:val="000000"/>
+          <w:sz w:val="24"/>
+          <w:szCs w:val="24"/>
+        </w:rPr>
+      </w:pPr>
+      <w:r>
+        <w:rPr>
+          <w:rFonts w:ascii="Georgia" w:eastAsia="Times New Roman" w:hAnsi="Georgia" w:cs="Times New Roman"/>
+          <w:i/>
+          <w:color w:val="000000"/>
+          <w:sz w:val="24"/>
+          <w:szCs w:val="24"/>
+        </w:rPr>
+        <w:t>Function Call</w:t>
+      </w:r>
+    </w:p>
+    <w:p>
+      <w:pPr>
+        <w:pStyle w:val="ListParagraph"/>
+        <w:numPr>
+          <w:ilvl w:val="1"/>
+          <w:numId w:val="6"/>
+        </w:numPr>
+        <w:spacing w:after="0" w:line="240" w:lineRule="auto"/>
+        <w:textAlignment w:val="baseline"/>
+        <w:rPr>
+          <w:rFonts w:ascii="Georgia" w:eastAsia="Times New Roman" w:hAnsi="Georgia" w:cs="Times New Roman"/>
+          <w:i/>
+          <w:color w:val="000000"/>
+          <w:sz w:val="24"/>
+          <w:szCs w:val="24"/>
+        </w:rPr>
+      </w:pPr>
+      <w:r>
+        <w:rPr>
+          <w:rFonts w:ascii="Georgia" w:eastAsia="Times New Roman" w:hAnsi="Georgia" w:cs="Times New Roman"/>
+          <w:i/>
+          <w:color w:val="000000"/>
+          <w:sz w:val="24"/>
+          <w:szCs w:val="24"/>
+        </w:rPr>
+        <w:t>Comments (frames skipped, ambiguity, labels)</w:t>
+      </w:r>
+    </w:p>
+    <w:p>
+      <w:pPr>
+        <w:pStyle w:val="ListParagraph"/>
+        <w:numPr>
+          <w:ilvl w:val="0"/>
+          <w:numId w:val="6"/>
+        </w:numPr>
+        <w:spacing w:after="0" w:line="240" w:lineRule="auto"/>
+        <w:textAlignment w:val="baseline"/>
+        <w:rPr>
+          <w:rFonts w:ascii="Georgia" w:eastAsia="Times New Roman" w:hAnsi="Georgia" w:cs="Times New Roman"/>
+          <w:i/>
+          <w:color w:val="000000"/>
+          <w:sz w:val="24"/>
+          <w:szCs w:val="24"/>
+        </w:rPr>
+      </w:pPr>
+      <w:r>
+        <w:rPr>
+          <w:rFonts w:ascii="Georgia" w:eastAsia="Times New Roman" w:hAnsi="Georgia" w:cs="Times New Roman"/>
+          <w:i/>
+          <w:color w:val="000000"/>
+          <w:sz w:val="24"/>
+          <w:szCs w:val="24"/>
+        </w:rPr>
+        <w:t>Train Network:</w:t>
+      </w:r>
+    </w:p>
+    <w:p>
+      <w:pPr>
+        <w:pStyle w:val="ListParagraph"/>
+        <w:numPr>
+          <w:ilvl w:val="1"/>
+          <w:numId w:val="6"/>
+        </w:numPr>
+        <w:spacing w:after="0" w:line="240" w:lineRule="auto"/>
+        <w:textAlignment w:val="baseline"/>
+        <w:rPr>
+          <w:rFonts w:ascii="Georgia" w:eastAsia="Times New Roman" w:hAnsi="Georgia" w:cs="Times New Roman"/>
+          <w:i/>
+          <w:color w:val="000000"/>
+          <w:sz w:val="24"/>
+          <w:szCs w:val="24"/>
+        </w:rPr>
+      </w:pPr>
+      <w:r>
+        <w:rPr>
+          <w:rFonts w:ascii="Georgia" w:eastAsia="Times New Roman" w:hAnsi="Georgia" w:cs="Times New Roman"/>
+          <w:i/>
+          <w:color w:val="000000"/>
+          <w:sz w:val="24"/>
+          <w:szCs w:val="24"/>
+        </w:rPr>
+        <w:t>Function Call:</w:t>
+      </w:r>
+    </w:p>
+    <w:p>
+      <w:pPr>
+        <w:pStyle w:val="ListParagraph"/>
+        <w:numPr>
+          <w:ilvl w:val="1"/>
+          <w:numId w:val="6"/>
+        </w:numPr>
+        <w:spacing w:after="0" w:line="240" w:lineRule="auto"/>
+        <w:textAlignment w:val="baseline"/>
+        <w:rPr>
+          <w:rFonts w:ascii="Georgia" w:eastAsia="Times New Roman" w:hAnsi="Georgia" w:cs="Times New Roman"/>
+          <w:i/>
+          <w:color w:val="000000"/>
+          <w:sz w:val="24"/>
+          <w:szCs w:val="24"/>
+        </w:rPr>
+      </w:pPr>
+      <w:r>
+        <w:rPr>
+          <w:rFonts w:ascii="Georgia" w:eastAsia="Times New Roman" w:hAnsi="Georgia" w:cs="Times New Roman"/>
+          <w:i/>
+          <w:color w:val="000000"/>
+          <w:sz w:val="24"/>
+          <w:szCs w:val="24"/>
+        </w:rPr>
+        <w:t xml:space="preserve">Network </w:t>
+      </w:r>
+      <w:r>
+        <w:rPr>
+          <w:rFonts w:ascii="Georgia" w:eastAsia="Times New Roman" w:hAnsi="Georgia" w:cs="Times New Roman"/>
+          <w:i/>
+          <w:color w:val="000000"/>
+          <w:sz w:val="24"/>
+          <w:szCs w:val="24"/>
+        </w:rPr>
+        <w:t>Iteration:</w:t>
+      </w:r>
+    </w:p>
+    <w:p>
+      <w:pPr>
+        <w:pStyle w:val="ListParagraph"/>
+        <w:numPr>
+          <w:ilvl w:val="1"/>
+          <w:numId w:val="6"/>
+        </w:numPr>
+        <w:spacing w:after="0" w:line="240" w:lineRule="auto"/>
+        <w:textAlignment w:val="baseline"/>
+        <w:rPr>
+          <w:rFonts w:ascii="Georgia" w:eastAsia="Times New Roman" w:hAnsi="Georgia" w:cs="Times New Roman"/>
+          <w:i/>
+          <w:color w:val="000000"/>
+          <w:sz w:val="24"/>
+          <w:szCs w:val="24"/>
+        </w:rPr>
+      </w:pPr>
+      <w:r>
+        <w:rPr>
+          <w:rFonts w:ascii="Georgia" w:eastAsia="Times New Roman" w:hAnsi="Georgia" w:cs="Times New Roman"/>
+          <w:i/>
+          <w:color w:val="000000"/>
+          <w:sz w:val="24"/>
+          <w:szCs w:val="24"/>
+        </w:rPr>
+        <w:t>Number of Iterations:</w:t>
+      </w:r>
+    </w:p>
+    <w:p>
+      <w:pPr>
+        <w:pStyle w:val="ListParagraph"/>
+        <w:numPr>
+          <w:ilvl w:val="1"/>
+          <w:numId w:val="6"/>
+        </w:numPr>
+        <w:spacing w:after="0" w:line="240" w:lineRule="auto"/>
+        <w:textAlignment w:val="baseline"/>
+        <w:rPr>
+          <w:rFonts w:ascii="Georgia" w:eastAsia="Times New Roman" w:hAnsi="Georgia" w:cs="Times New Roman"/>
+          <w:i/>
+          <w:color w:val="000000"/>
+          <w:sz w:val="24"/>
+          <w:szCs w:val="24"/>
+        </w:rPr>
+      </w:pPr>
+      <w:r>
+        <w:rPr>
+          <w:rFonts w:ascii="Georgia" w:eastAsia="Times New Roman" w:hAnsi="Georgia" w:cs="Times New Roman"/>
+          <w:i/>
+          <w:color w:val="000000"/>
+          <w:sz w:val="24"/>
+          <w:szCs w:val="24"/>
+        </w:rPr>
+        <w:t>Time Elapsed:</w:t>
+      </w:r>
+    </w:p>
+    <w:p>
+      <w:pPr>
+        <w:pStyle w:val="ListParagraph"/>
+        <w:numPr>
+          <w:ilvl w:val="0"/>
+          <w:numId w:val="6"/>
+        </w:numPr>
+        <w:spacing w:after="0" w:line="240" w:lineRule="auto"/>
+        <w:textAlignment w:val="baseline"/>
+        <w:rPr>
+          <w:rFonts w:ascii="Georgia" w:eastAsia="Times New Roman" w:hAnsi="Georgia" w:cs="Times New Roman"/>
+          <w:i/>
+          <w:color w:val="000000"/>
+          <w:sz w:val="24"/>
+          <w:szCs w:val="24"/>
+        </w:rPr>
+      </w:pPr>
+      <w:r>
+        <w:rPr>
+          <w:rFonts w:ascii="Georgia" w:eastAsia="Times New Roman" w:hAnsi="Georgia" w:cs="Times New Roman"/>
+          <w:i/>
+          <w:color w:val="000000"/>
+          <w:sz w:val="24"/>
+          <w:szCs w:val="24"/>
+        </w:rPr>
+        <w:t>Evaluate Network:</w:t>
+      </w:r>
+    </w:p>
+    <w:p>
+      <w:pPr>
+        <w:pStyle w:val="ListParagraph"/>
+        <w:numPr>
+          <w:ilvl w:val="1"/>
+          <w:numId w:val="6"/>
+        </w:numPr>
+        <w:spacing w:after="0" w:line="240" w:lineRule="auto"/>
+        <w:textAlignment w:val="baseline"/>
+        <w:rPr>
+          <w:rFonts w:ascii="Georgia" w:eastAsia="Times New Roman" w:hAnsi="Georgia" w:cs="Times New Roman"/>
+          <w:i/>
+          <w:color w:val="000000"/>
+          <w:sz w:val="24"/>
+          <w:szCs w:val="24"/>
+        </w:rPr>
+      </w:pPr>
+      <w:r>
+        <w:rPr>
+          <w:rFonts w:ascii="Georgia" w:eastAsia="Times New Roman" w:hAnsi="Georgia" w:cs="Times New Roman"/>
+          <w:i/>
+          <w:color w:val="000000"/>
+          <w:sz w:val="24"/>
+          <w:szCs w:val="24"/>
+        </w:rPr>
+        <w:t>Test:</w:t>
+      </w:r>
+    </w:p>
+    <w:p>
+      <w:pPr>
+        <w:pStyle w:val="ListParagraph"/>
+        <w:numPr>
+          <w:ilvl w:val="1"/>
+          <w:numId w:val="6"/>
+        </w:numPr>
+        <w:spacing w:after="0" w:line="240" w:lineRule="auto"/>
+        <w:textAlignment w:val="baseline"/>
+        <w:rPr>
+          <w:rFonts w:ascii="Georgia" w:eastAsia="Times New Roman" w:hAnsi="Georgia" w:cs="Times New Roman"/>
+          <w:i/>
+          <w:color w:val="000000"/>
+          <w:sz w:val="24"/>
+          <w:szCs w:val="24"/>
+        </w:rPr>
+      </w:pPr>
+      <w:r>
+        <w:rPr>
+          <w:rFonts w:ascii="Georgia" w:eastAsia="Times New Roman" w:hAnsi="Georgia" w:cs="Times New Roman"/>
+          <w:i/>
+          <w:color w:val="000000"/>
+          <w:sz w:val="24"/>
+          <w:szCs w:val="24"/>
+        </w:rPr>
+        <w:t>Train:</w:t>
+      </w:r>
+    </w:p>
+    <w:p>
+      <w:pPr>
+        <w:pStyle w:val="ListParagraph"/>
+        <w:numPr>
+          <w:ilvl w:val="1"/>
+          <w:numId w:val="6"/>
+        </w:numPr>
+        <w:spacing w:after="0" w:line="240" w:lineRule="auto"/>
+        <w:textAlignment w:val="baseline"/>
+        <w:rPr>
+          <w:rFonts w:ascii="Georgia" w:eastAsia="Times New Roman" w:hAnsi="Georgia" w:cs="Times New Roman"/>
+          <w:i/>
+          <w:color w:val="000000"/>
+          <w:sz w:val="24"/>
+          <w:szCs w:val="24"/>
+        </w:rPr>
+      </w:pPr>
+      <w:r>
+        <w:rPr>
+          <w:rFonts w:ascii="Georgia" w:eastAsia="Times New Roman" w:hAnsi="Georgia" w:cs="Times New Roman"/>
+          <w:i/>
+          <w:color w:val="000000"/>
+          <w:sz w:val="24"/>
+          <w:szCs w:val="24"/>
+        </w:rPr>
+        <w:t>Test with p-cutoff:</w:t>
+      </w:r>
+    </w:p>
+    <w:p>
+      <w:pPr>
+        <w:pStyle w:val="ListParagraph"/>
+        <w:numPr>
+          <w:ilvl w:val="1"/>
+          <w:numId w:val="6"/>
+        </w:numPr>
+        <w:spacing w:after="0" w:line="240" w:lineRule="auto"/>
+        <w:textAlignment w:val="baseline"/>
+        <w:rPr>
+          <w:rFonts w:ascii="Georgia" w:eastAsia="Times New Roman" w:hAnsi="Georgia" w:cs="Times New Roman"/>
+          <w:i/>
+          <w:color w:val="000000"/>
+          <w:sz w:val="24"/>
+          <w:szCs w:val="24"/>
+        </w:rPr>
+      </w:pPr>
+      <w:r>
+        <w:rPr>
+          <w:rFonts w:ascii="Georgia" w:eastAsia="Times New Roman" w:hAnsi="Georgia" w:cs="Times New Roman"/>
+          <w:i/>
+          <w:color w:val="000000"/>
+          <w:sz w:val="24"/>
+          <w:szCs w:val="24"/>
+        </w:rPr>
+        <w:t>Train with p-cutoff:</w:t>
+      </w:r>
+    </w:p>
+    <w:p>
+      <w:pPr>
+        <w:pStyle w:val="ListParagraph"/>
+        <w:numPr>
+          <w:ilvl w:val="0"/>
+          <w:numId w:val="6"/>
+        </w:numPr>
+        <w:spacing w:after="0" w:line="240" w:lineRule="auto"/>
+        <w:textAlignment w:val="baseline"/>
+        <w:rPr>
+          <w:rFonts w:ascii="Georgia" w:eastAsia="Times New Roman" w:hAnsi="Georgia" w:cs="Times New Roman"/>
+          <w:i/>
+          <w:color w:val="000000"/>
+          <w:sz w:val="24"/>
+          <w:szCs w:val="24"/>
+        </w:rPr>
+      </w:pPr>
+      <w:r>
+        <w:rPr>
+          <w:rFonts w:ascii="Georgia" w:eastAsia="Times New Roman" w:hAnsi="Georgia" w:cs="Times New Roman"/>
+          <w:i/>
+          <w:color w:val="000000"/>
+          <w:sz w:val="24"/>
+          <w:szCs w:val="24"/>
+        </w:rPr>
+        <w:t>Analyzing Videos:</w:t>
+      </w:r>
+    </w:p>
+    <w:p>
+      <w:pPr>
+        <w:pStyle w:val="ListParagraph"/>
+        <w:numPr>
+          <w:ilvl w:val="1"/>
+          <w:numId w:val="6"/>
+        </w:numPr>
+        <w:spacing w:after="0" w:line="240" w:lineRule="auto"/>
+        <w:textAlignment w:val="baseline"/>
+        <w:rPr>
+          <w:rFonts w:ascii="Georgia" w:eastAsia="Times New Roman" w:hAnsi="Georgia" w:cs="Times New Roman"/>
+          <w:i/>
+          <w:color w:val="000000"/>
+          <w:sz w:val="24"/>
+          <w:szCs w:val="24"/>
+        </w:rPr>
+      </w:pPr>
+      <w:r>
+        <w:rPr>
+          <w:rFonts w:ascii="Georgia" w:eastAsia="Times New Roman" w:hAnsi="Georgia" w:cs="Times New Roman"/>
+          <w:i/>
+          <w:color w:val="000000"/>
+          <w:sz w:val="24"/>
+          <w:szCs w:val="24"/>
+        </w:rPr>
+        <w:t>Videos:</w:t>
+      </w:r>
+    </w:p>
+    <w:p>
+      <w:pPr>
+        <w:pStyle w:val="ListParagraph"/>
+        <w:numPr>
+          <w:ilvl w:val="2"/>
+          <w:numId w:val="6"/>
+        </w:numPr>
+        <w:spacing w:after="0" w:line="240" w:lineRule="auto"/>
+        <w:textAlignment w:val="baseline"/>
+        <w:rPr>
+          <w:rFonts w:ascii="Georgia" w:eastAsia="Times New Roman" w:hAnsi="Georgia" w:cs="Times New Roman"/>
+          <w:i/>
+          <w:color w:val="000000"/>
+          <w:sz w:val="24"/>
+          <w:szCs w:val="24"/>
+        </w:rPr>
+      </w:pPr>
+      <w:r>
+        <w:rPr>
+          <w:rFonts w:ascii="Georgia" w:eastAsia="Times New Roman" w:hAnsi="Georgia" w:cs="Times New Roman"/>
+          <w:i/>
+          <w:color w:val="000000"/>
+          <w:sz w:val="24"/>
+          <w:szCs w:val="24"/>
+        </w:rPr>
+        <w:t>Frames:</w:t>
+      </w:r>
+    </w:p>
+    <w:p>
+      <w:pPr>
+        <w:pStyle w:val="ListParagraph"/>
+        <w:numPr>
+          <w:ilvl w:val="2"/>
+          <w:numId w:val="6"/>
+        </w:numPr>
+        <w:spacing w:after="0" w:line="240" w:lineRule="auto"/>
+        <w:textAlignment w:val="baseline"/>
+        <w:rPr>
+          <w:rFonts w:ascii="Georgia" w:eastAsia="Times New Roman" w:hAnsi="Georgia" w:cs="Times New Roman"/>
+          <w:i/>
+          <w:color w:val="000000"/>
+          <w:sz w:val="24"/>
+          <w:szCs w:val="24"/>
+        </w:rPr>
+      </w:pPr>
+      <w:r>
+        <w:rPr>
+          <w:rFonts w:ascii="Georgia" w:eastAsia="Times New Roman" w:hAnsi="Georgia" w:cs="Times New Roman"/>
+          <w:i/>
+          <w:color w:val="000000"/>
+          <w:sz w:val="24"/>
+          <w:szCs w:val="24"/>
+        </w:rPr>
+        <w:t>Frame Size:</w:t>
+      </w:r>
+    </w:p>
+    <w:p>
+      <w:pPr>
+        <w:pStyle w:val="ListParagraph"/>
+        <w:numPr>
+          <w:ilvl w:val="2"/>
+          <w:numId w:val="6"/>
+        </w:numPr>
+        <w:spacing w:after="0" w:line="240" w:lineRule="auto"/>
+        <w:textAlignment w:val="baseline"/>
+        <w:rPr>
+          <w:rFonts w:ascii="Georgia" w:eastAsia="Times New Roman" w:hAnsi="Georgia" w:cs="Times New Roman"/>
+          <w:i/>
+          <w:color w:val="000000"/>
+          <w:sz w:val="24"/>
+          <w:szCs w:val="24"/>
+        </w:rPr>
+      </w:pPr>
+      <w:r>
+        <w:rPr>
+          <w:rFonts w:ascii="Georgia" w:eastAsia="Times New Roman" w:hAnsi="Georgia" w:cs="Times New Roman"/>
+          <w:i/>
+          <w:color w:val="000000"/>
+          <w:sz w:val="24"/>
+          <w:szCs w:val="24"/>
+        </w:rPr>
+        <w:t>Time Elapsed:</w:t>
+      </w:r>
+    </w:p>
+    <w:p>
+      <w:pPr>
+        <w:pStyle w:val="ListParagraph"/>
+        <w:numPr>
+          <w:ilvl w:val="0"/>
+          <w:numId w:val="6"/>
+        </w:numPr>
+        <w:spacing w:after="0" w:line="240" w:lineRule="auto"/>
+        <w:textAlignment w:val="baseline"/>
+        <w:rPr>
+          <w:rFonts w:ascii="Georgia" w:eastAsia="Times New Roman" w:hAnsi="Georgia" w:cs="Times New Roman"/>
+          <w:i/>
+          <w:color w:val="000000"/>
+          <w:sz w:val="24"/>
+          <w:szCs w:val="24"/>
+        </w:rPr>
+      </w:pPr>
+      <w:r>
+        <w:rPr>
+          <w:rFonts w:ascii="Georgia" w:eastAsia="Times New Roman" w:hAnsi="Georgia" w:cs="Times New Roman"/>
+          <w:i/>
+          <w:color w:val="000000"/>
+          <w:sz w:val="24"/>
+          <w:szCs w:val="24"/>
+        </w:rPr>
+        <w:t>Extract Outlier Frames:</w:t>
+      </w:r>
+    </w:p>
+    <w:p>
+      <w:pPr>
+        <w:pStyle w:val="ListParagraph"/>
+        <w:numPr>
+          <w:ilvl w:val="1"/>
+          <w:numId w:val="6"/>
+        </w:numPr>
+        <w:spacing w:after="0" w:line="240" w:lineRule="auto"/>
+        <w:textAlignment w:val="baseline"/>
+        <w:rPr>
+          <w:rFonts w:ascii="Georgia" w:eastAsia="Times New Roman" w:hAnsi="Georgia" w:cs="Times New Roman"/>
+          <w:i/>
+          <w:color w:val="000000"/>
+          <w:sz w:val="24"/>
+          <w:szCs w:val="24"/>
+        </w:rPr>
+      </w:pPr>
+      <w:r>
+        <w:rPr>
+          <w:rFonts w:ascii="Georgia" w:eastAsia="Times New Roman" w:hAnsi="Georgia" w:cs="Times New Roman"/>
+          <w:i/>
+          <w:color w:val="000000"/>
+          <w:sz w:val="24"/>
+          <w:szCs w:val="24"/>
+        </w:rPr>
+        <w:t>Video:</w:t>
+      </w:r>
+    </w:p>
+    <w:p>
+      <w:pPr>
+        <w:pStyle w:val="ListParagraph"/>
+        <w:numPr>
+          <w:ilvl w:val="1"/>
+          <w:numId w:val="6"/>
+        </w:numPr>
+        <w:spacing w:after="0" w:line="240" w:lineRule="auto"/>
+        <w:textAlignment w:val="baseline"/>
+        <w:rPr>
+          <w:rFonts w:ascii="Georgia" w:eastAsia="Times New Roman" w:hAnsi="Georgia" w:cs="Times New Roman"/>
+          <w:i/>
+          <w:color w:val="000000"/>
+          <w:sz w:val="24"/>
+          <w:szCs w:val="24"/>
+        </w:rPr>
+      </w:pPr>
+      <w:r>
+        <w:rPr>
+          <w:rFonts w:ascii="Georgia" w:eastAsia="Times New Roman" w:hAnsi="Georgia" w:cs="Times New Roman"/>
+          <w:i/>
+          <w:color w:val="000000"/>
+          <w:sz w:val="24"/>
+          <w:szCs w:val="24"/>
+        </w:rPr>
+        <w:t>Algorithm:</w:t>
+      </w:r>
+    </w:p>
+    <w:p>
+      <w:pPr>
+        <w:pStyle w:val="ListParagraph"/>
+        <w:numPr>
+          <w:ilvl w:val="1"/>
+          <w:numId w:val="6"/>
+        </w:numPr>
+        <w:spacing w:after="0" w:line="240" w:lineRule="auto"/>
+        <w:textAlignment w:val="baseline"/>
+        <w:rPr>
+          <w:rFonts w:ascii="Georgia" w:eastAsia="Times New Roman" w:hAnsi="Georgia" w:cs="Times New Roman"/>
+          <w:i/>
+          <w:color w:val="000000"/>
+          <w:sz w:val="24"/>
+          <w:szCs w:val="24"/>
+        </w:rPr>
+      </w:pPr>
+      <w:r>
+        <w:rPr>
+          <w:rFonts w:ascii="Georgia" w:eastAsia="Times New Roman" w:hAnsi="Georgia" w:cs="Times New Roman"/>
+          <w:i/>
+          <w:color w:val="000000"/>
+          <w:sz w:val="24"/>
+          <w:szCs w:val="24"/>
+        </w:rPr>
+        <w:t>Parameter:</w:t>
+      </w:r>
+    </w:p>
+    <w:p>
+      <w:pPr>
+        <w:pStyle w:val="ListParagraph"/>
+        <w:numPr>
+          <w:ilvl w:val="1"/>
+          <w:numId w:val="6"/>
+        </w:numPr>
+        <w:spacing w:after="0" w:line="240" w:lineRule="auto"/>
+        <w:textAlignment w:val="baseline"/>
+        <w:rPr>
+          <w:rFonts w:ascii="Georgia" w:eastAsia="Times New Roman" w:hAnsi="Georgia" w:cs="Times New Roman"/>
+          <w:i/>
+          <w:color w:val="000000"/>
+          <w:sz w:val="24"/>
+          <w:szCs w:val="24"/>
+        </w:rPr>
+      </w:pPr>
+      <w:r>
+        <w:rPr>
+          <w:rFonts w:ascii="Georgia" w:eastAsia="Times New Roman" w:hAnsi="Georgia" w:cs="Times New Roman"/>
+          <w:i/>
+          <w:color w:val="000000"/>
+          <w:sz w:val="24"/>
+          <w:szCs w:val="24"/>
+        </w:rPr>
+        <w:t>Number of Frames:</w:t>
+      </w:r>
+    </w:p>
+    <w:p>
+      <w:pPr>
+        <w:pStyle w:val="ListParagraph"/>
+        <w:numPr>
+          <w:ilvl w:val="0"/>
+          <w:numId w:val="6"/>
+        </w:numPr>
+        <w:spacing w:after="0" w:line="240" w:lineRule="auto"/>
+        <w:textAlignment w:val="baseline"/>
+        <w:rPr>
+          <w:rFonts w:ascii="Georgia" w:eastAsia="Times New Roman" w:hAnsi="Georgia" w:cs="Times New Roman"/>
+          <w:i/>
+          <w:color w:val="000000"/>
+          <w:sz w:val="24"/>
+          <w:szCs w:val="24"/>
+        </w:rPr>
+      </w:pPr>
+      <w:r>
+        <w:rPr>
+          <w:rFonts w:ascii="Georgia" w:eastAsia="Times New Roman" w:hAnsi="Georgia" w:cs="Times New Roman"/>
+          <w:i/>
+          <w:color w:val="000000"/>
+          <w:sz w:val="24"/>
+          <w:szCs w:val="24"/>
+        </w:rPr>
+        <w:t>Refine Labels:</w:t>
+      </w:r>
+    </w:p>
+    <w:p>
+      <w:pPr>
+        <w:pStyle w:val="ListParagraph"/>
+        <w:numPr>
+          <w:ilvl w:val="1"/>
+          <w:numId w:val="6"/>
+        </w:numPr>
+        <w:spacing w:after="0" w:line="240" w:lineRule="auto"/>
+        <w:textAlignment w:val="baseline"/>
+        <w:rPr>
+          <w:rFonts w:ascii="Georgia" w:eastAsia="Times New Roman" w:hAnsi="Georgia" w:cs="Times New Roman"/>
+          <w:i/>
+          <w:color w:val="000000"/>
+          <w:sz w:val="24"/>
+          <w:szCs w:val="24"/>
+        </w:rPr>
+      </w:pPr>
+      <w:r>
+        <w:rPr>
+          <w:rFonts w:ascii="Georgia" w:eastAsia="Times New Roman" w:hAnsi="Georgia" w:cs="Times New Roman"/>
+          <w:i/>
+          <w:color w:val="000000"/>
+          <w:sz w:val="24"/>
+          <w:szCs w:val="24"/>
+        </w:rPr>
+        <w:t>Comments (frames skipped, ambiguity, labels)</w:t>
+      </w:r>
+    </w:p>
+    <w:p>
+      <w:pPr>
+        <w:pStyle w:val="ListParagraph"/>
+        <w:numPr>
+          <w:ilvl w:val="0"/>
+          <w:numId w:val="6"/>
+        </w:numPr>
+        <w:spacing w:after="0" w:line="240" w:lineRule="auto"/>
+        <w:textAlignment w:val="baseline"/>
+        <w:rPr>
+          <w:rFonts w:ascii="Georgia" w:eastAsia="Times New Roman" w:hAnsi="Georgia" w:cs="Times New Roman"/>
+          <w:i/>
+          <w:color w:val="000000"/>
+          <w:sz w:val="24"/>
+          <w:szCs w:val="24"/>
+        </w:rPr>
+      </w:pPr>
+      <w:r>
+        <w:rPr>
+          <w:rFonts w:ascii="Georgia" w:eastAsia="Times New Roman" w:hAnsi="Georgia" w:cs="Times New Roman"/>
+          <w:i/>
+          <w:color w:val="000000"/>
+          <w:sz w:val="24"/>
+          <w:szCs w:val="24"/>
+        </w:rPr>
+        <w:t>Created Labeled Video:</w:t>
+      </w:r>
+    </w:p>
+    <w:p>
+      <w:pPr>
+        <w:pStyle w:val="ListParagraph"/>
+        <w:numPr>
+          <w:ilvl w:val="1"/>
+          <w:numId w:val="6"/>
+        </w:numPr>
+        <w:spacing w:after="0" w:line="240" w:lineRule="auto"/>
+        <w:textAlignment w:val="baseline"/>
+        <w:rPr>
+          <w:rFonts w:ascii="Georgia" w:eastAsia="Times New Roman" w:hAnsi="Georgia" w:cs="Times New Roman"/>
+          <w:i/>
+          <w:color w:val="000000"/>
+          <w:sz w:val="24"/>
+          <w:szCs w:val="24"/>
+        </w:rPr>
+      </w:pPr>
+      <w:r>
+        <w:rPr>
+          <w:rFonts w:ascii="Georgia" w:eastAsia="Times New Roman" w:hAnsi="Georgia" w:cs="Times New Roman"/>
+          <w:i/>
           <w:color w:val="000000"/>
           <w:sz w:val="24"/>
           <w:szCs w:val="24"/>
         </w:rPr>
         <w:t>Time Elapsed</w:t>
       </w:r>
-      <w:r>
-        <w:rPr>
-          <w:rFonts w:ascii="Georgia" w:eastAsia="Times New Roman" w:hAnsi="Georgia" w:cs="Times New Roman"/>
-          <w:color w:val="000000"/>
-          <w:sz w:val="24"/>
-          <w:szCs w:val="24"/>
-        </w:rPr>
-        <w:t>:</w:t>
-      </w:r>
     </w:p>
     <w:p>
       <w:pPr>
@@ -199,71 +1035,31 @@
         <w:textAlignment w:val="baseline"/>
         <w:rPr>
           <w:rFonts w:ascii="Georgia" w:eastAsia="Times New Roman" w:hAnsi="Georgia" w:cs="Times New Roman"/>
-          <w:color w:val="000000"/>
-          <w:sz w:val="24"/>
-          <w:szCs w:val="24"/>
-        </w:rPr>
-      </w:pPr>
-      <w:r>
-        <w:rPr>
-          <w:rFonts w:ascii="Georgia" w:eastAsia="Times New Roman" w:hAnsi="Georgia" w:cs="Times New Roman"/>
-          <w:color w:val="000000"/>
-          <w:sz w:val="24"/>
-          <w:szCs w:val="24"/>
-        </w:rPr>
-        <w:t>Frame Labeling:</w:t>
-      </w:r>
-    </w:p>
-    <w:p>
-      <w:pPr>
-        <w:pStyle w:val="ListParagraph"/>
-        <w:numPr>
-          <w:ilvl w:val="1"/>
-          <w:numId w:val="6"/>
-        </w:numPr>
-        <w:spacing w:after="0" w:line="240" w:lineRule="auto"/>
-        <w:textAlignment w:val="baseline"/>
-        <w:rPr>
-          <w:rFonts w:ascii="Georgia" w:eastAsia="Times New Roman" w:hAnsi="Georgia" w:cs="Times New Roman"/>
-          <w:color w:val="000000"/>
-          <w:sz w:val="24"/>
-          <w:szCs w:val="24"/>
-        </w:rPr>
-      </w:pPr>
-      <w:r>
-        <w:rPr>
-          <w:rFonts w:ascii="Georgia" w:eastAsia="Times New Roman" w:hAnsi="Georgia" w:cs="Times New Roman"/>
-          <w:color w:val="000000"/>
-          <w:sz w:val="24"/>
-          <w:szCs w:val="24"/>
-        </w:rPr>
-        <w:t>Function Call</w:t>
-      </w:r>
-    </w:p>
-    <w:p>
-      <w:pPr>
-        <w:pStyle w:val="ListParagraph"/>
-        <w:numPr>
-          <w:ilvl w:val="1"/>
-          <w:numId w:val="6"/>
-        </w:numPr>
-        <w:spacing w:after="0" w:line="240" w:lineRule="auto"/>
-        <w:textAlignment w:val="baseline"/>
-        <w:rPr>
-          <w:rFonts w:ascii="Georgia" w:eastAsia="Times New Roman" w:hAnsi="Georgia" w:cs="Times New Roman"/>
-          <w:color w:val="000000"/>
-          <w:sz w:val="24"/>
-          <w:szCs w:val="24"/>
-        </w:rPr>
-      </w:pPr>
-      <w:r>
-        <w:rPr>
-          <w:rFonts w:ascii="Georgia" w:eastAsia="Times New Roman" w:hAnsi="Georgia" w:cs="Times New Roman"/>
-          <w:color w:val="000000"/>
-          <w:sz w:val="24"/>
-          <w:szCs w:val="24"/>
-        </w:rPr>
-        <w:t>Comments (frames skipped, ambiguity, labels)</w:t>
+          <w:i/>
+          <w:color w:val="000000"/>
+          <w:sz w:val="24"/>
+          <w:szCs w:val="24"/>
+        </w:rPr>
+      </w:pPr>
+      <w:r>
+        <w:rPr>
+          <w:rFonts w:ascii="Georgia" w:eastAsia="Times New Roman" w:hAnsi="Georgia" w:cs="Times New Roman"/>
+          <w:i/>
+          <w:color w:val="000000"/>
+          <w:sz w:val="24"/>
+          <w:szCs w:val="24"/>
+        </w:rPr>
+        <w:t xml:space="preserve"> </w:t>
+      </w:r>
+      <w:r>
+        <w:rPr>
+          <w:rFonts w:ascii="Georgia" w:eastAsia="Times New Roman" w:hAnsi="Georgia" w:cs="Times New Roman"/>
+          <w:i/>
+          <w:color w:val="000000"/>
+          <w:sz w:val="24"/>
+          <w:szCs w:val="24"/>
+        </w:rPr>
+        <w:t>Plots:</w:t>
       </w:r>
     </w:p>
     <w:p>
@@ -277,75 +1073,50 @@
         <w:textAlignment w:val="baseline"/>
         <w:rPr>
           <w:rFonts w:ascii="Georgia" w:eastAsia="Times New Roman" w:hAnsi="Georgia" w:cs="Times New Roman"/>
-          <w:color w:val="000000"/>
-          <w:sz w:val="24"/>
-          <w:szCs w:val="24"/>
-        </w:rPr>
-      </w:pPr>
-      <w:r>
-        <w:rPr>
-          <w:rFonts w:ascii="Georgia" w:eastAsia="Times New Roman" w:hAnsi="Georgia" w:cs="Times New Roman"/>
-          <w:color w:val="000000"/>
-          <w:sz w:val="24"/>
-          <w:szCs w:val="24"/>
-        </w:rPr>
-        <w:t>Train Network:</w:t>
-      </w:r>
-    </w:p>
-    <w:p>
-      <w:pPr>
-        <w:pStyle w:val="ListParagraph"/>
-        <w:numPr>
-          <w:ilvl w:val="1"/>
-          <w:numId w:val="6"/>
-        </w:numPr>
-        <w:spacing w:after="0" w:line="240" w:lineRule="auto"/>
-        <w:textAlignment w:val="baseline"/>
-        <w:rPr>
-          <w:rFonts w:ascii="Georgia" w:eastAsia="Times New Roman" w:hAnsi="Georgia" w:cs="Times New Roman"/>
-          <w:color w:val="000000"/>
-          <w:sz w:val="24"/>
-          <w:szCs w:val="24"/>
-        </w:rPr>
-      </w:pPr>
-      <w:r>
-        <w:rPr>
-          <w:rFonts w:ascii="Georgia" w:eastAsia="Times New Roman" w:hAnsi="Georgia" w:cs="Times New Roman"/>
-          <w:color w:val="000000"/>
-          <w:sz w:val="24"/>
-          <w:szCs w:val="24"/>
-        </w:rPr>
-        <w:t>Function Call:</w:t>
-      </w:r>
-    </w:p>
-    <w:p>
-      <w:pPr>
-        <w:pStyle w:val="ListParagraph"/>
-        <w:numPr>
-          <w:ilvl w:val="1"/>
-          <w:numId w:val="6"/>
-        </w:numPr>
-        <w:spacing w:after="0" w:line="240" w:lineRule="auto"/>
-        <w:textAlignment w:val="baseline"/>
-        <w:rPr>
-          <w:rFonts w:ascii="Georgia" w:eastAsia="Times New Roman" w:hAnsi="Georgia" w:cs="Times New Roman"/>
-          <w:color w:val="000000"/>
-          <w:sz w:val="24"/>
-          <w:szCs w:val="24"/>
-        </w:rPr>
-      </w:pPr>
-      <w:r>
-        <w:rPr>
-          <w:rFonts w:ascii="Georgia" w:eastAsia="Times New Roman" w:hAnsi="Georgia" w:cs="Times New Roman"/>
-          <w:color w:val="000000"/>
-          <w:sz w:val="24"/>
-          <w:szCs w:val="24"/>
-        </w:rPr>
-        <w:t>Iteration:</w:t>
-      </w:r>
-    </w:p>
-    <w:p>
-      <w:bookmarkStart w:id="0" w:name="_GoBack"/>
+          <w:i/>
+          <w:color w:val="000000"/>
+          <w:sz w:val="24"/>
+          <w:szCs w:val="24"/>
+        </w:rPr>
+      </w:pPr>
+      <w:r>
+        <w:rPr>
+          <w:rFonts w:ascii="Georgia" w:eastAsia="Times New Roman" w:hAnsi="Georgia" w:cs="Times New Roman"/>
+          <w:i/>
+          <w:color w:val="000000"/>
+          <w:sz w:val="24"/>
+          <w:szCs w:val="24"/>
+        </w:rPr>
+        <w:t>Results:</w:t>
+      </w:r>
+    </w:p>
+    <w:p>
+      <w:pPr>
+        <w:pStyle w:val="ListParagraph"/>
+        <w:numPr>
+          <w:ilvl w:val="0"/>
+          <w:numId w:val="6"/>
+        </w:numPr>
+        <w:spacing w:after="0" w:line="240" w:lineRule="auto"/>
+        <w:textAlignment w:val="baseline"/>
+        <w:rPr>
+          <w:rFonts w:ascii="Georgia" w:eastAsia="Times New Roman" w:hAnsi="Georgia" w:cs="Times New Roman"/>
+          <w:i/>
+          <w:color w:val="000000"/>
+          <w:sz w:val="24"/>
+          <w:szCs w:val="24"/>
+        </w:rPr>
+      </w:pPr>
+      <w:r>
+        <w:rPr>
+          <w:rFonts w:ascii="Georgia" w:eastAsia="Times New Roman" w:hAnsi="Georgia" w:cs="Times New Roman"/>
+          <w:i/>
+          <w:color w:val="000000"/>
+          <w:sz w:val="24"/>
+          <w:szCs w:val="24"/>
+        </w:rPr>
+        <w:t>Comments:</w:t>
+      </w:r>
       <w:bookmarkEnd w:id="0"/>
     </w:p>
     <w:sectPr>

</xml_diff>